<commit_message>
Documentação efectuada por André Simões, Hélio Miranda e André Pereira
</commit_message>
<xml_diff>
--- a/Genetic Lab - Operators Mutation.docx
+++ b/Genetic Lab - Operators Mutation.docx
@@ -1101,17 +1101,169 @@
     <w:p>
       <w:pPr>
         <w:rPr>
+          <w:b/>
+        </w:rPr>
+      </w:pPr>
+      <w:r>
+        <w:rPr>
+          <w:b/>
+        </w:rPr>
+        <w:t>Descrição da classe:</w:t>
+      </w:r>
+    </w:p>
+    <w:p>
+      <w:r>
+        <w:t xml:space="preserve">Classe que recebe uma probabilidade como </w:t>
+      </w:r>
+      <w:r>
+        <w:t>parâmetro</w:t>
+      </w:r>
+      <w:r>
+        <w:t>,</w:t>
+      </w:r>
+      <w:r>
+        <w:t xml:space="preserve"> que define a probabil</w:t>
+      </w:r>
+      <w:r>
+        <w:t>idade de um bit ser trocado</w:t>
+      </w:r>
+      <w:r>
+        <w:t>. Serve para corrigir os bits dos indivíduos que n</w:t>
+      </w:r>
+      <w:r>
+        <w:t xml:space="preserve">ão </w:t>
+      </w:r>
+      <w:r>
+        <w:t>cabem na mochila de forma a ajustar o seu peso.</w:t>
+      </w:r>
+      <w:bookmarkStart w:id="0" w:name="_GoBack"/>
+      <w:bookmarkEnd w:id="0"/>
+    </w:p>
+    <w:p/>
+    <w:p>
+      <w:pPr>
+        <w:rPr>
+          <w:b/>
+        </w:rPr>
+      </w:pPr>
+      <w:r>
+        <w:rPr>
+          <w:b/>
           <w:lang w:val="en-US"/>
         </w:rPr>
-      </w:pPr>
+        <w:t>Constructor</w:t>
+      </w:r>
+      <w:r>
+        <w:rPr>
+          <w:b/>
+        </w:rPr>
+        <w:t>:</w:t>
+      </w:r>
     </w:p>
     <w:p>
-      <w:pPr>
+      <w:r>
         <w:rPr>
-          <w:lang w:val="en-US"/>
+          <w:rFonts w:ascii="Calibri" w:hAnsi="Calibri" w:cs="Calibri"/>
+          <w:sz w:val="22"/>
         </w:rPr>
-      </w:pPr>
+        <w:t xml:space="preserve">O </w:t>
+      </w:r>
+      <w:r>
+        <w:rPr>
+          <w:rFonts w:ascii="Calibri" w:hAnsi="Calibri" w:cs="Calibri"/>
+          <w:sz w:val="22"/>
+        </w:rPr>
+        <w:t>c</w:t>
+      </w:r>
+      <w:r>
+        <w:rPr>
+          <w:rFonts w:ascii="Calibri" w:hAnsi="Calibri" w:cs="Calibri"/>
+          <w:sz w:val="22"/>
+        </w:rPr>
+        <w:t>onstrutor</w:t>
+      </w:r>
+      <w:r>
+        <w:rPr>
+          <w:rFonts w:ascii="Calibri" w:hAnsi="Calibri" w:cs="Calibri"/>
+          <w:sz w:val="22"/>
+        </w:rPr>
+        <w:t xml:space="preserve"> </w:t>
+      </w:r>
+      <w:proofErr w:type="spellStart"/>
+      <w:r>
+        <w:rPr>
+          <w:rFonts w:ascii="Calibri" w:hAnsi="Calibri" w:cs="Calibri"/>
+          <w:sz w:val="22"/>
+        </w:rPr>
+        <w:t>public</w:t>
+      </w:r>
+      <w:proofErr w:type="spellEnd"/>
+      <w:r>
+        <w:rPr>
+          <w:rFonts w:ascii="Calibri" w:hAnsi="Calibri" w:cs="Calibri"/>
+          <w:sz w:val="22"/>
+        </w:rPr>
+        <w:t xml:space="preserve"> </w:t>
+      </w:r>
+      <w:proofErr w:type="spellStart"/>
+      <w:proofErr w:type="gramStart"/>
+      <w:r>
+        <w:rPr>
+          <w:rFonts w:ascii="Calibri" w:hAnsi="Calibri" w:cs="Calibri"/>
+          <w:sz w:val="22"/>
+        </w:rPr>
+        <w:t>Flipbit</w:t>
+      </w:r>
+      <w:proofErr w:type="spellEnd"/>
+      <w:r>
+        <w:rPr>
+          <w:rFonts w:ascii="Calibri" w:hAnsi="Calibri" w:cs="Calibri"/>
+          <w:sz w:val="22"/>
+        </w:rPr>
+        <w:t>(</w:t>
+      </w:r>
+      <w:proofErr w:type="spellStart"/>
+      <w:r>
+        <w:rPr>
+          <w:rFonts w:ascii="Calibri" w:hAnsi="Calibri" w:cs="Calibri"/>
+          <w:sz w:val="22"/>
+        </w:rPr>
+        <w:t>double</w:t>
+      </w:r>
+      <w:proofErr w:type="spellEnd"/>
+      <w:proofErr w:type="gramEnd"/>
+      <w:r>
+        <w:rPr>
+          <w:rFonts w:ascii="Calibri" w:hAnsi="Calibri" w:cs="Calibri"/>
+          <w:sz w:val="22"/>
+        </w:rPr>
+        <w:t xml:space="preserve"> </w:t>
+      </w:r>
+      <w:proofErr w:type="spellStart"/>
+      <w:r>
+        <w:rPr>
+          <w:rFonts w:ascii="Calibri" w:hAnsi="Calibri" w:cs="Calibri"/>
+          <w:sz w:val="22"/>
+        </w:rPr>
+        <w:t>probability</w:t>
+      </w:r>
+      <w:proofErr w:type="spellEnd"/>
+      <w:r>
+        <w:rPr>
+          <w:rFonts w:ascii="Calibri" w:hAnsi="Calibri" w:cs="Calibri"/>
+          <w:sz w:val="22"/>
+        </w:rPr>
+        <w:t>)</w:t>
+      </w:r>
+      <w:r>
+        <w:rPr>
+          <w:rFonts w:ascii="Calibri" w:hAnsi="Calibri" w:cs="Calibri"/>
+          <w:sz w:val="22"/>
+        </w:rPr>
+        <w:t>, recebe uma probabilidade que é a probabilidade dos bits serem alterados.</w:t>
+      </w:r>
     </w:p>
+    <w:p/>
     <w:p>
       <w:pPr>
         <w:rPr>
@@ -1290,11 +1442,57 @@
         <w:rPr>
           <w:rFonts w:ascii="Calibri" w:hAnsi="Calibri" w:cs="Calibri"/>
           <w:sz w:val="22"/>
-          <w:lang w:val="en-US"/>
         </w:rPr>
       </w:pPr>
-      <w:bookmarkStart w:id="0" w:name="_GoBack"/>
-      <w:bookmarkEnd w:id="0"/>
+      <w:r>
+        <w:rPr>
+          <w:rFonts w:ascii="Calibri" w:hAnsi="Calibri" w:cs="Calibri"/>
+          <w:sz w:val="22"/>
+        </w:rPr>
+        <w:t xml:space="preserve">Classe abstracta que contém </w:t>
+      </w:r>
+      <w:r>
+        <w:rPr>
+          <w:rFonts w:ascii="Calibri" w:hAnsi="Calibri" w:cs="Calibri"/>
+          <w:sz w:val="22"/>
+        </w:rPr>
+        <w:t>dois</w:t>
+      </w:r>
+      <w:r>
+        <w:rPr>
+          <w:rFonts w:ascii="Calibri" w:hAnsi="Calibri" w:cs="Calibri"/>
+          <w:sz w:val="22"/>
+        </w:rPr>
+        <w:t xml:space="preserve"> atributo</w:t>
+      </w:r>
+      <w:r>
+        <w:rPr>
+          <w:rFonts w:ascii="Calibri" w:hAnsi="Calibri" w:cs="Calibri"/>
+          <w:sz w:val="22"/>
+        </w:rPr>
+        <w:t>s</w:t>
+      </w:r>
+      <w:r>
+        <w:rPr>
+          <w:rFonts w:ascii="Calibri" w:hAnsi="Calibri" w:cs="Calibri"/>
+          <w:sz w:val="22"/>
+        </w:rPr>
+        <w:t xml:space="preserve"> </w:t>
+      </w:r>
+      <w:r>
+        <w:rPr>
+          <w:rFonts w:ascii="Calibri" w:hAnsi="Calibri" w:cs="Calibri"/>
+          <w:sz w:val="22"/>
+        </w:rPr>
+        <w:t>que são comuns</w:t>
+      </w:r>
+      <w:r>
+        <w:rPr>
+          <w:rFonts w:ascii="Calibri" w:hAnsi="Calibri" w:cs="Calibri"/>
+          <w:sz w:val="22"/>
+        </w:rPr>
+        <w:t xml:space="preserve"> em todas as classes que herdam a classe abstracta</w:t>
+      </w:r>
     </w:p>
     <w:sectPr>
       <w:headerReference w:type="default" r:id="rId10"/>
@@ -6912,7 +7110,7 @@
 </file>
 
 <file path=customXml/itemProps1.xml><?xml version="1.0" encoding="utf-8"?>
-<ds:datastoreItem xmlns:ds="http://schemas.openxmlformats.org/officeDocument/2006/customXml" ds:itemID="{ADF53485-B11D-4D9A-941A-1A6F1B33A72A}">
+<ds:datastoreItem xmlns:ds="http://schemas.openxmlformats.org/officeDocument/2006/customXml" ds:itemID="{E7795F76-85B0-46E7-B85D-6FE36D721D1A}">
   <ds:schemaRefs>
     <ds:schemaRef ds:uri="http://schemas.openxmlformats.org/officeDocument/2006/bibliography"/>
   </ds:schemaRefs>

</xml_diff>